<commit_message>
Additions to code and some changes to dissertation content
</commit_message>
<xml_diff>
--- a/Non-Functional PCA Materials/Principal Component Analysis.docx
+++ b/Non-Functional PCA Materials/Principal Component Analysis.docx
@@ -89,15 +89,7 @@
     <w:p/>
     <w:p>
       <w:r>
-        <w:t xml:space="preserve">Can use this weighted combination instead of the actual variables to reduce dimensions of the data </w:t>
-      </w:r>
-      <w:proofErr w:type="gramStart"/>
-      <w:r>
-        <w:t>e.g.</w:t>
-      </w:r>
-      <w:proofErr w:type="gramEnd"/>
-      <w:r>
-        <w:t xml:space="preserve"> </w:t>
+        <w:t xml:space="preserve">Can use this weighted combination instead of the actual variables to reduce dimensions of the data e.g. </w:t>
       </w:r>
       <w:proofErr w:type="spellStart"/>
       <w:r>
@@ -106,6 +98,24 @@
       <w:proofErr w:type="spellEnd"/>
       <w:r>
         <w:t xml:space="preserve"> new variable which is easier to work with and has maximal variance </w:t>
+      </w:r>
+      <w:r>
+        <w:t>#</w:t>
+      </w:r>
+    </w:p>
+    <w:p/>
+    <w:p/>
+    <w:p>
+      <w:r>
+        <w:t xml:space="preserve">Why do we choose the particular </w:t>
+      </w:r>
+      <w:proofErr w:type="spellStart"/>
+      <w:r>
+        <w:t>constaint</w:t>
+      </w:r>
+      <w:proofErr w:type="spellEnd"/>
+      <w:r>
+        <w:t xml:space="preserve"> of sum of all coefficients squared being 1  </w:t>
       </w:r>
     </w:p>
     <w:sectPr>

</xml_diff>